<commit_message>
add link to examples repo
</commit_message>
<xml_diff>
--- a/evalka_sabrini_mt_exercise_3.docx
+++ b/evalka_sabrini_mt_exercise_3.docx
@@ -88,14 +88,7 @@
         <w:rPr>
           <w:lang w:val="en-US"/>
         </w:rPr>
-        <w:t xml:space="preserve">Sabrina </w:t>
-      </w:r>
-      <w:proofErr w:type="spellStart"/>
-      <w:r>
-        <w:rPr>
-          <w:lang w:val="en-US"/>
-        </w:rPr>
-        <w:t>Br</w:t>
+        <w:t>Sabrina Br</w:t>
       </w:r>
       <w:r>
         <w:rPr>
@@ -107,14 +100,7 @@
         <w:rPr>
           <w:lang w:val="en-US"/>
         </w:rPr>
-        <w:t>ndle</w:t>
-      </w:r>
-      <w:proofErr w:type="spellEnd"/>
-      <w:r>
-        <w:rPr>
-          <w:lang w:val="en-US"/>
-        </w:rPr>
-        <w:t>, Eirini Valkana</w:t>
+        <w:t>ndle, Eirini Valkana</w:t>
       </w:r>
     </w:p>
     <w:p>
@@ -183,7 +169,23 @@
           <w:bCs/>
           <w:lang w:val="en-US"/>
         </w:rPr>
-        <w:t xml:space="preserve">Link to repository: </w:t>
+        <w:t xml:space="preserve">Link to </w:t>
+      </w:r>
+      <w:r>
+        <w:rPr>
+          <w:b/>
+          <w:bCs/>
+          <w:lang w:val="en-US"/>
+        </w:rPr>
+        <w:t xml:space="preserve">‘ex3’ </w:t>
+      </w:r>
+      <w:r>
+        <w:rPr>
+          <w:b/>
+          <w:bCs/>
+          <w:lang w:val="en-US"/>
+        </w:rPr>
+        <w:t xml:space="preserve">repository: </w:t>
       </w:r>
       <w:hyperlink r:id="rId5" w:history="1">
         <w:r>
@@ -18173,21 +18175,7 @@
         <w:rPr>
           <w:lang w:val="en-US"/>
         </w:rPr>
-        <w:t xml:space="preserve"> some parts of the generated text make sense syntactically. Nevertheless, the sentences </w:t>
-      </w:r>
-      <w:proofErr w:type="gramStart"/>
-      <w:r>
-        <w:rPr>
-          <w:lang w:val="en-US"/>
-        </w:rPr>
-        <w:t>as a whole do</w:t>
-      </w:r>
-      <w:proofErr w:type="gramEnd"/>
-      <w:r>
-        <w:rPr>
-          <w:lang w:val="en-US"/>
-        </w:rPr>
-        <w:t xml:space="preserve"> not have meaning</w:t>
+        <w:t xml:space="preserve"> some parts of the generated text make sense syntactically. Nevertheless, the sentences as a whole do not have meaning</w:t>
       </w:r>
       <w:r>
         <w:rPr>
@@ -18225,19 +18213,11 @@
         </w:rPr>
         <w:t xml:space="preserve"> </w:t>
       </w:r>
-      <w:proofErr w:type="gramStart"/>
       <w:r>
         <w:rPr>
           <w:lang w:val="en-US"/>
         </w:rPr>
-        <w:t>despite the fact that</w:t>
-      </w:r>
-      <w:proofErr w:type="gramEnd"/>
-      <w:r>
-        <w:rPr>
-          <w:lang w:val="en-US"/>
-        </w:rPr>
-        <w:t xml:space="preserve"> t</w:t>
+        <w:t>despite the fact that t</w:t>
       </w:r>
       <w:r>
         <w:rPr>
@@ -18263,6 +18243,80 @@
         </w:rPr>
         <w:t xml:space="preserve"> with this model.</w:t>
       </w:r>
+    </w:p>
+    <w:p>
+      <w:pPr>
+        <w:rPr>
+          <w:lang w:val="en-US"/>
+        </w:rPr>
+      </w:pPr>
+    </w:p>
+    <w:p>
+      <w:pPr>
+        <w:rPr>
+          <w:b/>
+          <w:bCs/>
+          <w:lang w:val="en-US"/>
+        </w:rPr>
+      </w:pPr>
+      <w:r>
+        <w:rPr>
+          <w:b/>
+          <w:bCs/>
+          <w:lang w:val="en-US"/>
+        </w:rPr>
+        <w:t xml:space="preserve">Link to </w:t>
+      </w:r>
+      <w:r>
+        <w:rPr>
+          <w:b/>
+          <w:bCs/>
+          <w:lang w:val="en-US"/>
+        </w:rPr>
+        <w:t>‘</w:t>
+      </w:r>
+      <w:r>
+        <w:rPr>
+          <w:b/>
+          <w:bCs/>
+          <w:lang w:val="en-US"/>
+        </w:rPr>
+        <w:t>examples</w:t>
+      </w:r>
+      <w:r>
+        <w:rPr>
+          <w:b/>
+          <w:bCs/>
+          <w:lang w:val="en-US"/>
+        </w:rPr>
+        <w:t>’</w:t>
+      </w:r>
+      <w:r>
+        <w:rPr>
+          <w:b/>
+          <w:bCs/>
+          <w:lang w:val="en-US"/>
+        </w:rPr>
+        <w:t xml:space="preserve"> repository: </w:t>
+      </w:r>
+      <w:hyperlink r:id="rId8" w:history="1">
+        <w:r>
+          <w:rPr>
+            <w:rStyle w:val="Hyperlink"/>
+            <w:b/>
+            <w:bCs/>
+            <w:lang w:val="en-US"/>
+          </w:rPr>
+          <w:t>https://github.com/sabrinabraendle/examples</w:t>
+        </w:r>
+      </w:hyperlink>
+    </w:p>
+    <w:p>
+      <w:pPr>
+        <w:rPr>
+          <w:lang w:val="en-US"/>
+        </w:rPr>
+      </w:pPr>
     </w:p>
     <w:sectPr>
       <w:pgSz w:w="11906" w:h="16838"/>
@@ -19548,17 +19602,18 @@
     <w:lsdException w:name="Unresolved Mention" w:semiHidden="1" w:unhideWhenUsed="1"/>
     <w:lsdException w:name="Smart Link" w:semiHidden="1" w:unhideWhenUsed="1"/>
   </w:latentStyles>
-  <w:style w:type="paragraph" w:default="1" w:styleId="Normal">
+  <w:style w:type="paragraph" w:default="1" w:styleId="Standard">
     <w:name w:val="Normal"/>
     <w:qFormat/>
     <w:rsid w:val="00F14CEB"/>
   </w:style>
-  <w:style w:type="character" w:default="1" w:styleId="DefaultParagraphFont">
+  <w:style w:type="character" w:default="1" w:styleId="Absatz-Standardschriftart">
     <w:name w:val="Default Paragraph Font"/>
     <w:uiPriority w:val="1"/>
+    <w:semiHidden/>
     <w:unhideWhenUsed/>
   </w:style>
-  <w:style w:type="table" w:default="1" w:styleId="TableNormal">
+  <w:style w:type="table" w:default="1" w:styleId="NormaleTabelle">
     <w:name w:val="Normal Table"/>
     <w:uiPriority w:val="99"/>
     <w:semiHidden/>
@@ -19573,15 +19628,15 @@
       </w:tblCellMar>
     </w:tblPr>
   </w:style>
-  <w:style w:type="numbering" w:default="1" w:styleId="NoList">
+  <w:style w:type="numbering" w:default="1" w:styleId="KeineListe">
     <w:name w:val="No List"/>
     <w:uiPriority w:val="99"/>
     <w:semiHidden/>
     <w:unhideWhenUsed/>
   </w:style>
-  <w:style w:type="paragraph" w:styleId="ListParagraph">
+  <w:style w:type="paragraph" w:styleId="Listenabsatz">
     <w:name w:val="List Paragraph"/>
-    <w:basedOn w:val="Normal"/>
+    <w:basedOn w:val="Standard"/>
     <w:uiPriority w:val="34"/>
     <w:qFormat/>
     <w:rsid w:val="00D91481"/>
@@ -19590,9 +19645,9 @@
       <w:contextualSpacing/>
     </w:pPr>
   </w:style>
-  <w:style w:type="table" w:styleId="TableGrid">
+  <w:style w:type="table" w:styleId="Tabellenraster">
     <w:name w:val="Table Grid"/>
-    <w:basedOn w:val="TableNormal"/>
+    <w:basedOn w:val="NormaleTabelle"/>
     <w:uiPriority w:val="39"/>
     <w:rsid w:val="00D91481"/>
     <w:pPr>
@@ -19611,7 +19666,7 @@
   </w:style>
   <w:style w:type="character" w:customStyle="1" w:styleId="fontstyle01">
     <w:name w:val="fontstyle01"/>
-    <w:basedOn w:val="DefaultParagraphFont"/>
+    <w:basedOn w:val="Absatz-Standardschriftart"/>
     <w:rsid w:val="00DC567A"/>
     <w:rPr>
       <w:rFonts w:ascii="CMBX10" w:hAnsi="CMBX10" w:hint="default"/>
@@ -19626,7 +19681,7 @@
   </w:style>
   <w:style w:type="character" w:customStyle="1" w:styleId="fontstyle21">
     <w:name w:val="fontstyle21"/>
-    <w:basedOn w:val="DefaultParagraphFont"/>
+    <w:basedOn w:val="Absatz-Standardschriftart"/>
     <w:rsid w:val="00DC567A"/>
     <w:rPr>
       <w:rFonts w:ascii="CMBXTI10" w:hAnsi="CMBXTI10" w:hint="default"/>
@@ -19641,7 +19696,7 @@
   </w:style>
   <w:style w:type="character" w:styleId="Hyperlink">
     <w:name w:val="Hyperlink"/>
-    <w:basedOn w:val="DefaultParagraphFont"/>
+    <w:basedOn w:val="Absatz-Standardschriftart"/>
     <w:uiPriority w:val="99"/>
     <w:unhideWhenUsed/>
     <w:rsid w:val="00B0230D"/>
@@ -19650,9 +19705,9 @@
       <w:u w:val="single"/>
     </w:rPr>
   </w:style>
-  <w:style w:type="character" w:styleId="UnresolvedMention">
+  <w:style w:type="character" w:styleId="NichtaufgelsteErwhnung">
     <w:name w:val="Unresolved Mention"/>
-    <w:basedOn w:val="DefaultParagraphFont"/>
+    <w:basedOn w:val="Absatz-Standardschriftart"/>
     <w:uiPriority w:val="99"/>
     <w:semiHidden/>
     <w:unhideWhenUsed/>

</xml_diff>